<commit_message>
feat: CI; docs: readme;
</commit_message>
<xml_diff>
--- a/LR3-4/Отчёт_3.docx
+++ b/LR3-4/Отчёт_3.docx
@@ -2698,7 +2698,16 @@
         <w:rPr>
           <w:lang w:val="ru-BY"/>
         </w:rPr>
-        <w:t>На рисунке 2.1 приведена блок-схема алгоритма хранимой функции для проведения перевода.</w:t>
+        <w:t>На рисунке 2.</w:t>
+      </w:r>
+      <w:r>
+        <w:t>2</w:t>
+      </w:r>
+      <w:r>
+        <w:rPr>
+          <w:lang w:val="ru-BY"/>
+        </w:rPr>
+        <w:t xml:space="preserve"> приведена блок-схема алгоритма хранимой функции для проведения перевода.</w:t>
       </w:r>
     </w:p>
     <w:p>
@@ -2720,11 +2729,10 @@
         <w:rPr>
           <w:noProof/>
         </w:rPr>
-        <w:lastRenderedPageBreak/>
         <w:drawing>
-          <wp:inline distT="0" distB="0" distL="0" distR="0" wp14:anchorId="1163387C" wp14:editId="3FD6B231">
-            <wp:extent cx="5939790" cy="4754880"/>
-            <wp:effectExtent l="0" t="0" r="3810" b="7620"/>
+          <wp:inline distT="0" distB="0" distL="0" distR="0" wp14:anchorId="1163387C" wp14:editId="4D2FF372">
+            <wp:extent cx="4137660" cy="3312251"/>
+            <wp:effectExtent l="0" t="0" r="0" b="2540"/>
             <wp:docPr id="18" name="Picture 18"/>
             <wp:cNvGraphicFramePr>
               <a:graphicFrameLocks xmlns:a="http://schemas.openxmlformats.org/drawingml/2006/main" noChangeAspect="1"/>
@@ -2754,7 +2762,7 @@
                   <pic:spPr bwMode="auto">
                     <a:xfrm>
                       <a:off x="0" y="0"/>
-                      <a:ext cx="5939790" cy="4754880"/>
+                      <a:ext cx="4146416" cy="3319260"/>
                     </a:xfrm>
                     <a:prstGeom prst="rect">
                       <a:avLst/>
@@ -2803,7 +2811,79 @@
           <w:lang w:val="ru-BY"/>
         </w:rPr>
       </w:pPr>
-      <w:bookmarkStart w:id="9" w:name="_GoBack"/>
+    </w:p>
+    <w:p>
+      <w:pPr>
+        <w:rPr>
+          <w:lang w:val="ru-BY"/>
+        </w:rPr>
+      </w:pPr>
+      <w:r>
+        <w:rPr>
+          <w:lang w:val="ru-BY"/>
+        </w:rPr>
+        <w:t>Она проверяет существование счетов получателя и отправителя, наличие необходимых средств на счету отправителя, производит конвертацию средств из одной валюты в другую в соответствии с актуальными курсами банка, если валюты счёта-получателя и счёта-отправителя отличаются.</w:t>
+      </w:r>
+    </w:p>
+    <w:p>
+      <w:pPr>
+        <w:rPr>
+          <w:lang w:val="ru-BY"/>
+        </w:rPr>
+      </w:pPr>
+      <w:r>
+        <w:rPr>
+          <w:lang w:val="ru-BY"/>
+        </w:rPr>
+        <w:t xml:space="preserve">Написание процедуры позволяет не уходить от настроек </w:t>
+      </w:r>
+      <w:r>
+        <w:t>RLS</w:t>
+      </w:r>
+      <w:r>
+        <w:rPr>
+          <w:lang w:val="ru-BY"/>
+        </w:rPr>
+        <w:t xml:space="preserve"> внутри </w:t>
+      </w:r>
+      <w:proofErr w:type="spellStart"/>
+      <w:r>
+        <w:t>Supabase</w:t>
+      </w:r>
+      <w:proofErr w:type="spellEnd"/>
+      <w:r>
+        <w:rPr>
+          <w:lang w:val="ru-BY"/>
+        </w:rPr>
+        <w:t>, то есть ограничивать право доступа к таблицам на уровне базы данных.</w:t>
+      </w:r>
+    </w:p>
+    <w:p>
+      <w:pPr>
+        <w:pStyle w:val="Heading2"/>
+        <w:rPr>
+          <w:lang w:val="ru-BY"/>
+        </w:rPr>
+      </w:pPr>
+      <w:bookmarkStart w:id="9" w:name="_Toc151730204"/>
+      <w:r>
+        <w:rPr>
+          <w:lang w:val="ru-BY"/>
+        </w:rPr>
+        <w:t xml:space="preserve">2.3 </w:t>
+      </w:r>
+      <w:r>
+        <w:rPr>
+          <w:lang w:val="ru-BY"/>
+        </w:rPr>
+        <w:t>Работа с базой данных и р</w:t>
+      </w:r>
+      <w:r>
+        <w:rPr>
+          <w:lang w:val="ru-BY"/>
+        </w:rPr>
+        <w:t>азграничение прав</w:t>
+      </w:r>
       <w:bookmarkEnd w:id="9"/>
     </w:p>
     <w:p>
@@ -2816,20 +2896,7 @@
         <w:rPr>
           <w:lang w:val="ru-BY"/>
         </w:rPr>
-        <w:t>Она проверяет существование счетов получателя и отправителя, наличие необходимых средств на счету отправителя, производит конвертацию средств из одной валюты в другую в соответствии с актуальными курсами банка, если валюты счёта-получателя и счёта-отправителя отличаются.</w:t>
-      </w:r>
-    </w:p>
-    <w:p>
-      <w:pPr>
-        <w:rPr>
-          <w:lang w:val="ru-BY"/>
-        </w:rPr>
-      </w:pPr>
-      <w:r>
-        <w:rPr>
-          <w:lang w:val="ru-BY"/>
-        </w:rPr>
-        <w:t xml:space="preserve">Написание процедуры позволяет не уходить от настроек </w:t>
+        <w:t xml:space="preserve">В проекте используется механизм </w:t>
       </w:r>
       <w:r>
         <w:t>RLS</w:t>
@@ -2838,7 +2905,7 @@
         <w:rPr>
           <w:lang w:val="ru-BY"/>
         </w:rPr>
-        <w:t xml:space="preserve"> внутри </w:t>
+        <w:t xml:space="preserve">, предоставляемый </w:t>
       </w:r>
       <w:proofErr w:type="spellStart"/>
       <w:r>
@@ -2849,7 +2916,60 @@
         <w:rPr>
           <w:lang w:val="ru-BY"/>
         </w:rPr>
-        <w:t>, то есть ограничивать право доступа к таблицам на уровне базы данных.</w:t>
+        <w:t xml:space="preserve">. Таким образом появляется возможность разграничить доступы на уровне базы данных путём создания политик безопасности внутри </w:t>
+      </w:r>
+      <w:r>
+        <w:t>PostgreSQL</w:t>
+      </w:r>
+      <w:r>
+        <w:rPr>
+          <w:lang w:val="ru-BY"/>
+        </w:rPr>
+        <w:t>. Примеры создания политик</w:t>
+      </w:r>
+      <w:r>
+        <w:rPr>
+          <w:lang w:val="ru-BY"/>
+        </w:rPr>
+        <w:t xml:space="preserve">, а также функция, которая может вызываться с правами доступа ко всему, </w:t>
+      </w:r>
+      <w:r>
+        <w:rPr>
+          <w:lang w:val="ru-BY"/>
+        </w:rPr>
+        <w:t>приведены в приложении к настоящему отчёту.</w:t>
+      </w:r>
+      <w:r>
+        <w:t xml:space="preserve"> </w:t>
+      </w:r>
+      <w:r>
+        <w:rPr>
+          <w:lang w:val="ru-BY"/>
+        </w:rPr>
+        <w:t xml:space="preserve">Это значит, что, например, запрос </w:t>
+      </w:r>
+      <w:r>
+        <w:t>select</w:t>
+      </w:r>
+      <w:r>
+        <w:rPr>
+          <w:lang w:val="ru-BY"/>
+        </w:rPr>
+        <w:t xml:space="preserve"> вернёт только те строки, которые ассоциированы с текущим пользователем. Можно прописывать разные ограничения для разных запросов. Хорошая практика заключается в том, что нужно использовать по возможности хранимые процедуры и функции внутри базы данных, а не писать весь функционал на промежуточной стороне в виде сервиса. В рамках приложения созданы хранимые процедуры и триггеры для совершения оплаты, заполнения таблицы с </w:t>
+      </w:r>
+      <w:proofErr w:type="spellStart"/>
+      <w:r>
+        <w:rPr>
+          <w:lang w:val="ru-BY"/>
+        </w:rPr>
+        <w:t>кастомными</w:t>
+      </w:r>
+      <w:proofErr w:type="spellEnd"/>
+      <w:r>
+        <w:rPr>
+          <w:lang w:val="ru-BY"/>
+        </w:rPr>
+        <w:t xml:space="preserve"> данными о пользователе при регистрации, проверке соответствия пароля и логина при входе в приложение.</w:t>
       </w:r>
     </w:p>
     <w:p>
@@ -2859,242 +2979,134 @@
           <w:lang w:val="ru-BY"/>
         </w:rPr>
       </w:pPr>
-      <w:bookmarkStart w:id="10" w:name="_Toc151730204"/>
-      <w:r>
-        <w:rPr>
-          <w:lang w:val="ru-BY"/>
-        </w:rPr>
-        <w:t xml:space="preserve">2.3 </w:t>
-      </w:r>
-      <w:r>
-        <w:rPr>
-          <w:lang w:val="ru-BY"/>
-        </w:rPr>
-        <w:t>Работа с базой данных и р</w:t>
-      </w:r>
-      <w:r>
-        <w:rPr>
-          <w:lang w:val="ru-BY"/>
-        </w:rPr>
-        <w:t>азграничение прав</w:t>
+      <w:bookmarkStart w:id="10" w:name="_Toc151730205"/>
+      <w:r>
+        <w:rPr>
+          <w:lang w:val="ru-BY"/>
+        </w:rPr>
+        <w:t xml:space="preserve">2.4 </w:t>
       </w:r>
       <w:bookmarkEnd w:id="10"/>
-    </w:p>
-    <w:p>
-      <w:pPr>
-        <w:rPr>
-          <w:lang w:val="ru-BY"/>
-        </w:rPr>
-      </w:pPr>
-      <w:r>
-        <w:rPr>
-          <w:lang w:val="ru-BY"/>
-        </w:rPr>
-        <w:t xml:space="preserve">В проекте используется механизм </w:t>
-      </w:r>
-      <w:r>
-        <w:t>RLS</w:t>
-      </w:r>
-      <w:r>
-        <w:rPr>
-          <w:lang w:val="ru-BY"/>
-        </w:rPr>
-        <w:t xml:space="preserve">, предоставляемый </w:t>
-      </w:r>
-      <w:proofErr w:type="spellStart"/>
-      <w:r>
-        <w:t>Supabase</w:t>
-      </w:r>
-      <w:proofErr w:type="spellEnd"/>
-      <w:r>
-        <w:rPr>
-          <w:lang w:val="ru-BY"/>
-        </w:rPr>
-        <w:t xml:space="preserve">. Таким образом появляется возможность разграничить доступы на уровне базы данных путём создания политик безопасности внутри </w:t>
-      </w:r>
-      <w:r>
-        <w:t>PostgreSQL</w:t>
-      </w:r>
-      <w:r>
-        <w:rPr>
-          <w:lang w:val="ru-BY"/>
-        </w:rPr>
-        <w:t>. Примеры создания политик</w:t>
-      </w:r>
-      <w:r>
-        <w:rPr>
-          <w:lang w:val="ru-BY"/>
-        </w:rPr>
-        <w:t xml:space="preserve">, а также функция, которая может вызываться с правами доступа ко всему, </w:t>
-      </w:r>
-      <w:r>
-        <w:rPr>
-          <w:lang w:val="ru-BY"/>
-        </w:rPr>
-        <w:t>приведены в приложении к настоящему отчёту.</w:t>
-      </w:r>
-      <w:r>
-        <w:t xml:space="preserve"> </w:t>
-      </w:r>
-      <w:r>
-        <w:rPr>
-          <w:lang w:val="ru-BY"/>
-        </w:rPr>
-        <w:t xml:space="preserve">Это значит, </w:t>
-      </w:r>
-      <w:r>
-        <w:rPr>
-          <w:lang w:val="ru-BY"/>
+      <w:r>
+        <w:rPr>
+          <w:lang w:val="ru-BY"/>
+        </w:rPr>
+        <w:t>Система валидации</w:t>
+      </w:r>
+    </w:p>
+    <w:p>
+      <w:pPr>
+        <w:rPr>
+          <w:lang w:val="ru-BY"/>
+        </w:rPr>
+      </w:pPr>
+      <w:r>
+        <w:rPr>
+          <w:lang w:val="ru-BY"/>
+        </w:rPr>
+        <w:t xml:space="preserve">Всё строго </w:t>
+      </w:r>
+      <w:proofErr w:type="spellStart"/>
+      <w:r>
+        <w:rPr>
+          <w:lang w:val="ru-BY"/>
+        </w:rPr>
+        <w:t>затипизировано</w:t>
+      </w:r>
+      <w:proofErr w:type="spellEnd"/>
+      <w:r>
+        <w:rPr>
+          <w:lang w:val="ru-BY"/>
+        </w:rPr>
+        <w:t xml:space="preserve"> с использованием лучших практик </w:t>
+      </w:r>
+      <w:r>
+        <w:t>TypeScript</w:t>
+      </w:r>
+      <w:r>
+        <w:rPr>
+          <w:lang w:val="ru-BY"/>
+        </w:rPr>
+        <w:t xml:space="preserve">. Отдельного внимания заслуживает имплементация наследования компонентов </w:t>
+      </w:r>
+      <w:proofErr w:type="spellStart"/>
+      <w:r>
+        <w:t>LabeledInput</w:t>
+      </w:r>
+      <w:proofErr w:type="spellEnd"/>
+      <w:r>
+        <w:t xml:space="preserve"> </w:t>
+      </w:r>
+      <w:r>
+        <w:rPr>
+          <w:lang w:val="ru-BY"/>
+        </w:rPr>
+        <w:t xml:space="preserve">и </w:t>
+      </w:r>
+      <w:r>
+        <w:t>Input</w:t>
+      </w:r>
+      <w:r>
+        <w:rPr>
+          <w:lang w:val="ru-BY"/>
+        </w:rPr>
+        <w:t xml:space="preserve">, где построена система наследующихся </w:t>
+      </w:r>
+      <w:r>
+        <w:t>generic</w:t>
+      </w:r>
+      <w:r>
+        <w:rPr>
+          <w:lang w:val="ru-BY"/>
+        </w:rPr>
+        <w:t xml:space="preserve">-типов. </w:t>
+      </w:r>
+    </w:p>
+    <w:p>
+      <w:pPr>
+        <w:rPr>
+          <w:lang w:val="ru-BY"/>
+        </w:rPr>
+      </w:pPr>
+      <w:r>
+        <w:rPr>
+          <w:lang w:val="ru-BY"/>
+        </w:rPr>
+        <w:t>Также можно обратить внимание на скоро-написанную систему валидации для полей ввода. Система типов простая, но для упрощённого аналога настоящего банковского приложения она очень хорошо интегрируется. На рисунке 2.</w:t>
+      </w:r>
+      <w:r>
+        <w:rPr>
+          <w:lang w:val="ru-BY"/>
+        </w:rPr>
+        <w:t>3</w:t>
+      </w:r>
+      <w:r>
+        <w:rPr>
+          <w:lang w:val="ru-BY"/>
+        </w:rPr>
+        <w:t xml:space="preserve"> представлена такая схема.</w:t>
+      </w:r>
+    </w:p>
+    <w:p>
+      <w:pPr>
+        <w:rPr>
+          <w:lang w:val="ru-BY"/>
+        </w:rPr>
+      </w:pPr>
+    </w:p>
+    <w:p>
+      <w:pPr>
+        <w:ind w:firstLine="0"/>
+        <w:jc w:val="center"/>
+        <w:rPr>
+          <w:lang w:val="ru-BY"/>
+        </w:rPr>
+      </w:pPr>
+      <w:r>
+        <w:rPr>
+          <w:noProof/>
         </w:rPr>
         <w:lastRenderedPageBreak/>
-        <w:t xml:space="preserve">что, например, запрос </w:t>
-      </w:r>
-      <w:r>
-        <w:t>select</w:t>
-      </w:r>
-      <w:r>
-        <w:rPr>
-          <w:lang w:val="ru-BY"/>
-        </w:rPr>
-        <w:t xml:space="preserve"> вернёт только те строки, которые ассоциированы с текущим пользователем. Можно прописывать разные ограничения для разных запросов. Хорошая практика заключается в том, что нужно использовать по возможности хранимые процедуры и функции внутри базы данных, а не писать весь функционал на промежуточной стороне в виде сервиса. В рамках приложения созданы хранимые процедуры и триггеры для совершения оплаты, заполнения таблицы с </w:t>
-      </w:r>
-      <w:proofErr w:type="spellStart"/>
-      <w:r>
-        <w:rPr>
-          <w:lang w:val="ru-BY"/>
-        </w:rPr>
-        <w:t>кастомными</w:t>
-      </w:r>
-      <w:proofErr w:type="spellEnd"/>
-      <w:r>
-        <w:rPr>
-          <w:lang w:val="ru-BY"/>
-        </w:rPr>
-        <w:t xml:space="preserve"> данными о пользователе при регистрации, проверке соответствия пароля и логина при входе в приложение.</w:t>
-      </w:r>
-    </w:p>
-    <w:p>
-      <w:pPr>
-        <w:pStyle w:val="Heading2"/>
-        <w:rPr>
-          <w:lang w:val="ru-BY"/>
-        </w:rPr>
-      </w:pPr>
-      <w:bookmarkStart w:id="11" w:name="_Toc151730205"/>
-      <w:r>
-        <w:rPr>
-          <w:lang w:val="ru-BY"/>
-        </w:rPr>
-        <w:t xml:space="preserve">2.4 </w:t>
-      </w:r>
-      <w:bookmarkEnd w:id="11"/>
-      <w:r>
-        <w:rPr>
-          <w:lang w:val="ru-BY"/>
-        </w:rPr>
-        <w:t>Система валидации</w:t>
-      </w:r>
-    </w:p>
-    <w:p>
-      <w:pPr>
-        <w:rPr>
-          <w:lang w:val="ru-BY"/>
-        </w:rPr>
-      </w:pPr>
-      <w:r>
-        <w:rPr>
-          <w:lang w:val="ru-BY"/>
-        </w:rPr>
-        <w:t xml:space="preserve">Всё строго </w:t>
-      </w:r>
-      <w:proofErr w:type="spellStart"/>
-      <w:r>
-        <w:rPr>
-          <w:lang w:val="ru-BY"/>
-        </w:rPr>
-        <w:t>затипизировано</w:t>
-      </w:r>
-      <w:proofErr w:type="spellEnd"/>
-      <w:r>
-        <w:rPr>
-          <w:lang w:val="ru-BY"/>
-        </w:rPr>
-        <w:t xml:space="preserve"> с использованием лучших практик </w:t>
-      </w:r>
-      <w:r>
-        <w:t>TypeScript</w:t>
-      </w:r>
-      <w:r>
-        <w:rPr>
-          <w:lang w:val="ru-BY"/>
-        </w:rPr>
-        <w:t xml:space="preserve">. Отдельного внимания заслуживает имплементация наследования компонентов </w:t>
-      </w:r>
-      <w:proofErr w:type="spellStart"/>
-      <w:r>
-        <w:t>LabeledInput</w:t>
-      </w:r>
-      <w:proofErr w:type="spellEnd"/>
-      <w:r>
-        <w:t xml:space="preserve"> </w:t>
-      </w:r>
-      <w:r>
-        <w:rPr>
-          <w:lang w:val="ru-BY"/>
-        </w:rPr>
-        <w:t xml:space="preserve">и </w:t>
-      </w:r>
-      <w:r>
-        <w:t>Input</w:t>
-      </w:r>
-      <w:r>
-        <w:rPr>
-          <w:lang w:val="ru-BY"/>
-        </w:rPr>
-        <w:t xml:space="preserve">, где построена система наследующихся </w:t>
-      </w:r>
-      <w:r>
-        <w:t>generic</w:t>
-      </w:r>
-      <w:r>
-        <w:rPr>
-          <w:lang w:val="ru-BY"/>
-        </w:rPr>
-        <w:t xml:space="preserve">-типов. </w:t>
-      </w:r>
-    </w:p>
-    <w:p>
-      <w:pPr>
-        <w:rPr>
-          <w:lang w:val="ru-BY"/>
-        </w:rPr>
-      </w:pPr>
-      <w:r>
-        <w:rPr>
-          <w:lang w:val="ru-BY"/>
-        </w:rPr>
-        <w:t>Также можно обратить внимание на скоро-написанную систему валидации для полей ввода. Система типов простая, но для упрощённого аналога настоящего банковского приложения она очень хорошо интегрируется. На рисунке 2.1 представлена такая схема.</w:t>
-      </w:r>
-    </w:p>
-    <w:p>
-      <w:pPr>
-        <w:rPr>
-          <w:lang w:val="ru-BY"/>
-        </w:rPr>
-      </w:pPr>
-    </w:p>
-    <w:p>
-      <w:pPr>
-        <w:ind w:firstLine="0"/>
-        <w:jc w:val="center"/>
-        <w:rPr>
-          <w:lang w:val="ru-BY"/>
-        </w:rPr>
-      </w:pPr>
-      <w:r>
-        <w:rPr>
-          <w:noProof/>
-        </w:rPr>
         <w:drawing>
           <wp:inline distT="0" distB="0" distL="0" distR="0" wp14:anchorId="3B0ECC02" wp14:editId="18652E35">
             <wp:extent cx="5396345" cy="1959161"/>
@@ -3365,14 +3377,8 @@
         </w:rPr>
         <w:t>.</w:t>
       </w:r>
-    </w:p>
-    <w:p>
-      <w:r>
-        <w:rPr>
-          <w:lang w:val="ru-BY"/>
-        </w:rPr>
-        <w:br w:type="page"/>
-      </w:r>
+      <w:bookmarkStart w:id="11" w:name="_GoBack"/>
+      <w:bookmarkEnd w:id="11"/>
     </w:p>
     <w:p>
       <w:pPr>
@@ -8515,7 +8521,7 @@
 </file>
 
 <file path=customXml/itemProps1.xml><?xml version="1.0" encoding="utf-8"?>
-<ds:datastoreItem xmlns:ds="http://schemas.openxmlformats.org/officeDocument/2006/customXml" ds:itemID="{3CD8C83C-E3B5-4F01-A19A-6CD431318DED}">
+<ds:datastoreItem xmlns:ds="http://schemas.openxmlformats.org/officeDocument/2006/customXml" ds:itemID="{D139D406-E40D-4B38-BCC4-FD1B779744CA}">
   <ds:schemaRefs>
     <ds:schemaRef ds:uri="http://schemas.openxmlformats.org/officeDocument/2006/bibliography"/>
   </ds:schemaRefs>

</xml_diff>